<commit_message>
some ui and doc changed
</commit_message>
<xml_diff>
--- a/public/cv.docx
+++ b/public/cv.docx
@@ -326,7 +326,7 @@
         <w:rPr>
           <w:rtl w:val="0"/>
         </w:rPr>
-        <w:t xml:space="preserve">3</w:t>
+        <w:t xml:space="preserve">4+</w:t>
       </w:r>
       <w:r>
         <w:rPr>
@@ -411,7 +411,21 @@
           <w:vertAlign w:val="baseline"/>
           <w:rtl w:val="0"/>
         </w:rPr>
-        <w:t xml:space="preserve">Full Stack Web Developer (From February 01, 2020 – Continuing)</w:t>
+        <w:t xml:space="preserve">Full Stack Web Developer (From February 01, 2020 – </w:t>
+      </w:r>
+      <w:r>
+        <w:rPr>
+          <w:rtl w:val="0"/>
+        </w:rPr>
+        <w:t xml:space="preserve">May 31,2023</w:t>
+      </w:r>
+      <w:r>
+        <w:rPr>
+          <w:color w:val="000000"/>
+          <w:vertAlign w:val="baseline"/>
+          <w:rtl w:val="0"/>
+        </w:rPr>
+        <w:t xml:space="preserve">)</w:t>
       </w:r>
     </w:p>
     <w:p>
@@ -555,7 +569,7 @@
           <w:vertAlign w:val="baseline"/>
           <w:rtl w:val="0"/>
         </w:rPr>
-        <w:t xml:space="preserve">: Web development using Dot Net framework, React JS, Web Designing, Designing Database &amp; Web Hosting, working with team in official projects.</w:t>
+        <w:t xml:space="preserve">: Web development using Dot Net framework, ReactJS, NextJS, React Native, Web Designing, Designing Database &amp; Web Hosting, working with team in official projects.</w:t>
       </w:r>
     </w:p>
     <w:p>
@@ -1675,7 +1689,7 @@
         <w:rPr>
           <w:rtl w:val="0"/>
         </w:rPr>
-        <w:t xml:space="preserve"> NextJS,</w:t>
+        <w:t xml:space="preserve"> NextJS, React Native,</w:t>
       </w:r>
       <w:r>
         <w:rPr>
@@ -3091,8 +3105,8 @@
 </file>
 
 <file path=customXML/item1.xml><?xml version="1.0" encoding="utf-8"?>
-<go:gDocsCustomXmlDataStorage xmlns:go="http://customooxmlschemas.google.com/" xmlns:r="http://schemas.openxmlformats.org/officeDocument/2006/relationships" uri="GoogleDocsCustomDataVersion1">
-  <go:docsCustomData xmlns:go="http://customooxmlschemas.google.com/" roundtripDataSignature="AMtx7miCI6H3YSRdCJxuDnxNzT7T8+YxBA==">AMUW2mXyuN3Qc1MVswbhaib2lEF2Ppn1L/vLuPfpx9/meRTDKfp0NqsEwY9tWWXJ+ME1WVViCrxSOaW9ItuJ34Z5ETn0uqoBaEZ76sugdJwXiUTk50inNR0=</go:docsCustomData>
+<go:gDocsCustomXmlDataStorage xmlns:go="http://customooxmlschemas.google.com/" xmlns:r="http://schemas.openxmlformats.org/officeDocument/2006/relationships" uri="GoogleDocsCustomDataVersion2">
+  <go:docsCustomData xmlns:go="http://customooxmlschemas.google.com/" roundtripDataSignature="AMtx7miCI6H3YSRdCJxuDnxNzT7T8+YxBA==">CgMxLjA4AHIhMXZ0Z2ZNUHFkN3VoTm1nYkNjUjFwZ2c2dmMyUWt6YWo5</go:docsCustomData>
 </go:gDocsCustomXmlDataStorage>
 </file>
 

</xml_diff>